<commit_message>
projection line in shadow
</commit_message>
<xml_diff>
--- a/Documentation/程序流程图和实现模块.docx
+++ b/Documentation/程序流程图和实现模块.docx
@@ -60,7 +60,6 @@
         <w:pStyle w:val="a3"/>
         <w:ind w:left="420" w:firstLineChars="0" w:firstLine="0"/>
         <w:rPr>
-          <w:rFonts w:hint="eastAsia"/>
           <w:b/>
         </w:rPr>
       </w:pPr>
@@ -144,7 +143,7 @@
         <w:pStyle w:val="a3"/>
         <w:numPr>
           <w:ilvl w:val="0"/>
-          <w:numId w:val="2"/>
+          <w:numId w:val="4"/>
         </w:numPr>
         <w:ind w:firstLineChars="0"/>
         <w:rPr>
@@ -188,9 +187,6 @@
     <w:p>
       <w:pPr>
         <w:ind w:left="420"/>
-        <w:rPr>
-          <w:rFonts w:hint="eastAsia"/>
-        </w:rPr>
       </w:pPr>
       <w:r>
         <w:t>d</w:t>
@@ -236,11 +232,9 @@
         <w:pStyle w:val="a3"/>
         <w:ind w:left="840" w:firstLineChars="0" w:firstLine="0"/>
         <w:rPr>
-          <w:rFonts w:hint="eastAsia"/>
-          <w:b/>
-        </w:rPr>
-      </w:pPr>
-      <w:bookmarkStart w:id="0" w:name="_GoBack"/>
+          <w:b/>
+        </w:rPr>
+      </w:pPr>
       <w:r>
         <w:rPr>
           <w:rFonts w:hint="eastAsia"/>
@@ -289,7 +283,6 @@
           </wp:inline>
         </w:drawing>
       </w:r>
-      <w:bookmarkEnd w:id="0"/>
     </w:p>
     <w:p>
       <w:pPr>
@@ -315,9 +308,6 @@
       <w:pPr>
         <w:pStyle w:val="a3"/>
         <w:ind w:left="840" w:firstLineChars="0" w:firstLine="0"/>
-        <w:rPr>
-          <w:rFonts w:hint="eastAsia"/>
-        </w:rPr>
       </w:pPr>
       <w:r>
         <w:rPr>
@@ -334,7 +324,387 @@
         <w:pStyle w:val="a3"/>
         <w:numPr>
           <w:ilvl w:val="0"/>
-          <w:numId w:val="2"/>
+          <w:numId w:val="4"/>
+        </w:numPr>
+        <w:ind w:firstLineChars="0"/>
+        <w:rPr>
+          <w:b/>
+        </w:rPr>
+      </w:pPr>
+      <w:r>
+        <w:rPr>
+          <w:rFonts w:hint="eastAsia"/>
+          <w:b/>
+        </w:rPr>
+        <w:t>阴影</w:t>
+      </w:r>
+      <w:r>
+        <w:rPr>
+          <w:b/>
+        </w:rPr>
+        <w:t>自适应提取算法</w:t>
+      </w:r>
+    </w:p>
+    <w:p>
+      <w:pPr>
+        <w:pStyle w:val="a3"/>
+        <w:numPr>
+          <w:ilvl w:val="0"/>
+          <w:numId w:val="6"/>
+        </w:numPr>
+        <w:ind w:firstLineChars="0"/>
+        <w:rPr>
+          <w:b/>
+        </w:rPr>
+      </w:pPr>
+      <w:r>
+        <w:rPr>
+          <w:rFonts w:hint="eastAsia"/>
+          <w:b/>
+        </w:rPr>
+        <w:lastRenderedPageBreak/>
+        <w:t>整体说明</w:t>
+      </w:r>
+    </w:p>
+    <w:p>
+      <w:pPr>
+        <w:pStyle w:val="a3"/>
+        <w:ind w:left="840" w:firstLineChars="0" w:firstLine="0"/>
+      </w:pPr>
+      <w:r>
+        <w:rPr>
+          <w:rFonts w:hint="eastAsia"/>
+        </w:rPr>
+        <w:t>函数</w:t>
+      </w:r>
+      <w:r>
+        <w:t>：</w:t>
+      </w:r>
+      <w:proofErr w:type="spellStart"/>
+      <w:r>
+        <w:rPr>
+          <w:rFonts w:ascii="新宋体" w:eastAsia="新宋体" w:cs="新宋体"/>
+          <w:color w:val="0000FF"/>
+          <w:kern w:val="0"/>
+          <w:sz w:val="19"/>
+          <w:szCs w:val="19"/>
+          <w:highlight w:val="white"/>
+        </w:rPr>
+        <w:t>int</w:t>
+      </w:r>
+      <w:proofErr w:type="spellEnd"/>
+      <w:r>
+        <w:rPr>
+          <w:rFonts w:ascii="新宋体" w:eastAsia="新宋体" w:cs="新宋体"/>
+          <w:color w:val="000000"/>
+          <w:kern w:val="0"/>
+          <w:sz w:val="19"/>
+          <w:szCs w:val="19"/>
+          <w:highlight w:val="white"/>
+        </w:rPr>
+        <w:t xml:space="preserve"> </w:t>
+      </w:r>
+      <w:proofErr w:type="spellStart"/>
+      <w:r>
+        <w:rPr>
+          <w:rFonts w:ascii="新宋体" w:eastAsia="新宋体" w:cs="新宋体"/>
+          <w:color w:val="000000"/>
+          <w:kern w:val="0"/>
+          <w:sz w:val="19"/>
+          <w:szCs w:val="19"/>
+          <w:highlight w:val="white"/>
+        </w:rPr>
+        <w:t>shadowDetection</w:t>
+      </w:r>
+      <w:proofErr w:type="spellEnd"/>
+      <w:r>
+        <w:rPr>
+          <w:rFonts w:ascii="新宋体" w:eastAsia="新宋体" w:cs="新宋体"/>
+          <w:color w:val="000000"/>
+          <w:kern w:val="0"/>
+          <w:sz w:val="19"/>
+          <w:szCs w:val="19"/>
+          <w:highlight w:val="white"/>
+        </w:rPr>
+        <w:t>()</w:t>
+      </w:r>
+      <w:bookmarkStart w:id="0" w:name="_GoBack"/>
+      <w:bookmarkEnd w:id="0"/>
+    </w:p>
+    <w:p>
+      <w:pPr>
+        <w:pStyle w:val="a3"/>
+        <w:ind w:left="840" w:firstLineChars="0" w:firstLine="0"/>
+        <w:rPr>
+          <w:rFonts w:hint="eastAsia"/>
+        </w:rPr>
+      </w:pPr>
+      <w:r>
+        <w:rPr>
+          <w:rFonts w:hint="eastAsia"/>
+        </w:rPr>
+        <w:t>流程</w:t>
+      </w:r>
+      <w:r>
+        <w:t>：</w:t>
+      </w:r>
+    </w:p>
+    <w:p>
+      <w:pPr>
+        <w:pStyle w:val="a3"/>
+        <w:numPr>
+          <w:ilvl w:val="0"/>
+          <w:numId w:val="6"/>
+        </w:numPr>
+        <w:ind w:firstLineChars="0"/>
+        <w:rPr>
+          <w:b/>
+        </w:rPr>
+      </w:pPr>
+      <w:r>
+        <w:rPr>
+          <w:rFonts w:hint="eastAsia"/>
+          <w:b/>
+        </w:rPr>
+        <w:t>各模块</w:t>
+      </w:r>
+      <w:r>
+        <w:rPr>
+          <w:b/>
+        </w:rPr>
+        <w:t>说明</w:t>
+      </w:r>
+    </w:p>
+    <w:p>
+      <w:pPr>
+        <w:pStyle w:val="a3"/>
+        <w:numPr>
+          <w:ilvl w:val="0"/>
+          <w:numId w:val="7"/>
+        </w:numPr>
+        <w:ind w:firstLineChars="0"/>
+        <w:rPr>
+          <w:b/>
+        </w:rPr>
+      </w:pPr>
+      <w:r>
+        <w:rPr>
+          <w:rFonts w:hint="eastAsia"/>
+        </w:rPr>
+        <w:t>依据</w:t>
+      </w:r>
+      <w:r>
+        <w:rPr>
+          <w:rFonts w:hint="eastAsia"/>
+          <w:b/>
+        </w:rPr>
+        <w:t>色度差</w:t>
+      </w:r>
+      <w:r>
+        <w:rPr>
+          <w:rFonts w:hint="eastAsia"/>
+        </w:rPr>
+        <w:t>区分</w:t>
+      </w:r>
+      <w:r>
+        <w:t>物体和阴影</w:t>
+      </w:r>
+    </w:p>
+    <w:p>
+      <w:pPr>
+        <w:pStyle w:val="a3"/>
+        <w:ind w:left="1260" w:firstLineChars="0" w:firstLine="0"/>
+        <w:rPr>
+          <w:rFonts w:ascii="新宋体" w:eastAsia="新宋体" w:cs="新宋体"/>
+          <w:color w:val="000000"/>
+          <w:kern w:val="0"/>
+          <w:sz w:val="19"/>
+          <w:szCs w:val="19"/>
+        </w:rPr>
+      </w:pPr>
+      <w:r>
+        <w:rPr>
+          <w:rFonts w:hint="eastAsia"/>
+        </w:rPr>
+        <w:t>函数</w:t>
+      </w:r>
+      <w:r>
+        <w:t>：</w:t>
+      </w:r>
+      <w:proofErr w:type="spellStart"/>
+      <w:proofErr w:type="gramStart"/>
+      <w:r>
+        <w:rPr>
+          <w:rFonts w:ascii="新宋体" w:eastAsia="新宋体" w:cs="新宋体"/>
+          <w:color w:val="0000FF"/>
+          <w:kern w:val="0"/>
+          <w:sz w:val="19"/>
+          <w:szCs w:val="19"/>
+          <w:highlight w:val="white"/>
+        </w:rPr>
+        <w:t>int</w:t>
+      </w:r>
+      <w:proofErr w:type="spellEnd"/>
+      <w:proofErr w:type="gramEnd"/>
+      <w:r>
+        <w:rPr>
+          <w:rFonts w:ascii="新宋体" w:eastAsia="新宋体" w:cs="新宋体"/>
+          <w:color w:val="000000"/>
+          <w:kern w:val="0"/>
+          <w:sz w:val="19"/>
+          <w:szCs w:val="19"/>
+          <w:highlight w:val="white"/>
+        </w:rPr>
+        <w:t xml:space="preserve"> </w:t>
+      </w:r>
+      <w:proofErr w:type="spellStart"/>
+      <w:r>
+        <w:rPr>
+          <w:rFonts w:ascii="新宋体" w:eastAsia="新宋体" w:cs="新宋体"/>
+          <w:color w:val="000000"/>
+          <w:kern w:val="0"/>
+          <w:sz w:val="19"/>
+          <w:szCs w:val="19"/>
+          <w:highlight w:val="white"/>
+        </w:rPr>
+        <w:t>chromaticityDiffer</w:t>
+      </w:r>
+      <w:proofErr w:type="spellEnd"/>
+      <w:r>
+        <w:rPr>
+          <w:rFonts w:ascii="新宋体" w:eastAsia="新宋体" w:cs="新宋体"/>
+          <w:color w:val="000000"/>
+          <w:kern w:val="0"/>
+          <w:sz w:val="19"/>
+          <w:szCs w:val="19"/>
+          <w:highlight w:val="white"/>
+        </w:rPr>
+        <w:t>()</w:t>
+      </w:r>
+    </w:p>
+    <w:p>
+      <w:pPr>
+        <w:pStyle w:val="a3"/>
+        <w:ind w:left="1260" w:firstLineChars="0" w:firstLine="0"/>
+        <w:rPr>
+          <w:rFonts w:ascii="新宋体" w:eastAsia="新宋体" w:cs="新宋体"/>
+          <w:color w:val="000000"/>
+          <w:kern w:val="0"/>
+          <w:sz w:val="19"/>
+          <w:szCs w:val="19"/>
+        </w:rPr>
+      </w:pPr>
+      <w:r>
+        <w:rPr>
+          <w:rFonts w:ascii="新宋体" w:eastAsia="新宋体" w:cs="新宋体" w:hint="eastAsia"/>
+          <w:color w:val="000000"/>
+          <w:kern w:val="0"/>
+          <w:sz w:val="19"/>
+          <w:szCs w:val="19"/>
+        </w:rPr>
+        <w:t>流程</w:t>
+      </w:r>
+      <w:r>
+        <w:rPr>
+          <w:rFonts w:ascii="新宋体" w:eastAsia="新宋体" w:cs="新宋体"/>
+          <w:color w:val="000000"/>
+          <w:kern w:val="0"/>
+          <w:sz w:val="19"/>
+          <w:szCs w:val="19"/>
+        </w:rPr>
+        <w:t>：</w:t>
+      </w:r>
+    </w:p>
+    <w:p>
+      <w:pPr>
+        <w:pStyle w:val="a3"/>
+        <w:ind w:left="1260" w:firstLineChars="0" w:firstLine="0"/>
+        <w:rPr>
+          <w:rFonts w:hint="eastAsia"/>
+        </w:rPr>
+      </w:pPr>
+      <w:r>
+        <w:rPr>
+          <w:rFonts w:hint="eastAsia"/>
+          <w:noProof/>
+        </w:rPr>
+        <w:drawing>
+          <wp:inline distT="0" distB="0" distL="0" distR="0">
+            <wp:extent cx="5274310" cy="2376170"/>
+            <wp:effectExtent l="0" t="0" r="0" b="0"/>
+            <wp:docPr id="3" name="图片 3"/>
+            <wp:cNvGraphicFramePr>
+              <a:graphicFrameLocks xmlns:a="http://schemas.openxmlformats.org/drawingml/2006/main" noChangeAspect="1"/>
+            </wp:cNvGraphicFramePr>
+            <a:graphic xmlns:a="http://schemas.openxmlformats.org/drawingml/2006/main">
+              <a:graphicData uri="http://schemas.openxmlformats.org/drawingml/2006/picture">
+                <pic:pic xmlns:pic="http://schemas.openxmlformats.org/drawingml/2006/picture">
+                  <pic:nvPicPr>
+                    <pic:cNvPr id="3" name="色度差流程 int chromaticityDiffer().png"/>
+                    <pic:cNvPicPr/>
+                  </pic:nvPicPr>
+                  <pic:blipFill>
+                    <a:blip r:embed="rId7" cstate="print">
+                      <a:extLst>
+                        <a:ext uri="{28A0092B-C50C-407E-A947-70E740481C1C}">
+                          <a14:useLocalDpi xmlns:a14="http://schemas.microsoft.com/office/drawing/2010/main" val="0"/>
+                        </a:ext>
+                      </a:extLst>
+                    </a:blip>
+                    <a:stretch>
+                      <a:fillRect/>
+                    </a:stretch>
+                  </pic:blipFill>
+                  <pic:spPr>
+                    <a:xfrm>
+                      <a:off x="0" y="0"/>
+                      <a:ext cx="5274310" cy="2376170"/>
+                    </a:xfrm>
+                    <a:prstGeom prst="rect">
+                      <a:avLst/>
+                    </a:prstGeom>
+                  </pic:spPr>
+                </pic:pic>
+              </a:graphicData>
+            </a:graphic>
+          </wp:inline>
+        </w:drawing>
+      </w:r>
+    </w:p>
+    <w:p>
+      <w:pPr>
+        <w:pStyle w:val="a3"/>
+        <w:numPr>
+          <w:ilvl w:val="0"/>
+          <w:numId w:val="7"/>
+        </w:numPr>
+        <w:ind w:firstLineChars="0"/>
+        <w:rPr>
+          <w:rFonts w:hint="eastAsia"/>
+          <w:b/>
+        </w:rPr>
+      </w:pPr>
+    </w:p>
+    <w:p>
+      <w:pPr>
+        <w:pStyle w:val="a3"/>
+        <w:numPr>
+          <w:ilvl w:val="0"/>
+          <w:numId w:val="6"/>
+        </w:numPr>
+        <w:ind w:firstLineChars="0"/>
+        <w:rPr>
+          <w:rFonts w:hint="eastAsia"/>
+          <w:b/>
+        </w:rPr>
+      </w:pPr>
+    </w:p>
+    <w:p>
+      <w:pPr>
+        <w:pStyle w:val="a3"/>
+        <w:numPr>
+          <w:ilvl w:val="0"/>
+          <w:numId w:val="4"/>
         </w:numPr>
         <w:ind w:firstLineChars="0"/>
         <w:rPr>
@@ -584,7 +954,7 @@
   <w:abstractNum w:abstractNumId="2">
     <w:nsid w:val="350D77A8"/>
     <w:multiLevelType w:val="hybridMultilevel"/>
-    <w:tmpl w:val="62329A3E"/>
+    <w:tmpl w:val="D3DACA26"/>
     <w:lvl w:ilvl="0" w:tplc="0409000F">
       <w:start w:val="1"/>
       <w:numFmt w:val="decimal"/>
@@ -664,6 +1034,350 @@
       <w:lvlJc w:val="right"/>
       <w:pPr>
         <w:ind w:left="4200" w:hanging="420"/>
+      </w:pPr>
+    </w:lvl>
+  </w:abstractNum>
+  <w:abstractNum w:abstractNumId="3">
+    <w:nsid w:val="3BA84B8D"/>
+    <w:multiLevelType w:val="hybridMultilevel"/>
+    <w:tmpl w:val="6A361FEC"/>
+    <w:lvl w:ilvl="0" w:tplc="04090011">
+      <w:start w:val="1"/>
+      <w:numFmt w:val="decimal"/>
+      <w:lvlText w:val="%1)"/>
+      <w:lvlJc w:val="left"/>
+      <w:pPr>
+        <w:ind w:left="1260" w:hanging="420"/>
+      </w:pPr>
+    </w:lvl>
+    <w:lvl w:ilvl="1" w:tplc="04090019" w:tentative="1">
+      <w:start w:val="1"/>
+      <w:numFmt w:val="lowerLetter"/>
+      <w:lvlText w:val="%2)"/>
+      <w:lvlJc w:val="left"/>
+      <w:pPr>
+        <w:ind w:left="1680" w:hanging="420"/>
+      </w:pPr>
+    </w:lvl>
+    <w:lvl w:ilvl="2" w:tplc="0409001B" w:tentative="1">
+      <w:start w:val="1"/>
+      <w:numFmt w:val="lowerRoman"/>
+      <w:lvlText w:val="%3."/>
+      <w:lvlJc w:val="right"/>
+      <w:pPr>
+        <w:ind w:left="2100" w:hanging="420"/>
+      </w:pPr>
+    </w:lvl>
+    <w:lvl w:ilvl="3" w:tplc="0409000F" w:tentative="1">
+      <w:start w:val="1"/>
+      <w:numFmt w:val="decimal"/>
+      <w:lvlText w:val="%4."/>
+      <w:lvlJc w:val="left"/>
+      <w:pPr>
+        <w:ind w:left="2520" w:hanging="420"/>
+      </w:pPr>
+    </w:lvl>
+    <w:lvl w:ilvl="4" w:tplc="04090019" w:tentative="1">
+      <w:start w:val="1"/>
+      <w:numFmt w:val="lowerLetter"/>
+      <w:lvlText w:val="%5)"/>
+      <w:lvlJc w:val="left"/>
+      <w:pPr>
+        <w:ind w:left="2940" w:hanging="420"/>
+      </w:pPr>
+    </w:lvl>
+    <w:lvl w:ilvl="5" w:tplc="0409001B" w:tentative="1">
+      <w:start w:val="1"/>
+      <w:numFmt w:val="lowerRoman"/>
+      <w:lvlText w:val="%6."/>
+      <w:lvlJc w:val="right"/>
+      <w:pPr>
+        <w:ind w:left="3360" w:hanging="420"/>
+      </w:pPr>
+    </w:lvl>
+    <w:lvl w:ilvl="6" w:tplc="0409000F" w:tentative="1">
+      <w:start w:val="1"/>
+      <w:numFmt w:val="decimal"/>
+      <w:lvlText w:val="%7."/>
+      <w:lvlJc w:val="left"/>
+      <w:pPr>
+        <w:ind w:left="3780" w:hanging="420"/>
+      </w:pPr>
+    </w:lvl>
+    <w:lvl w:ilvl="7" w:tplc="04090019" w:tentative="1">
+      <w:start w:val="1"/>
+      <w:numFmt w:val="lowerLetter"/>
+      <w:lvlText w:val="%8)"/>
+      <w:lvlJc w:val="left"/>
+      <w:pPr>
+        <w:ind w:left="4200" w:hanging="420"/>
+      </w:pPr>
+    </w:lvl>
+    <w:lvl w:ilvl="8" w:tplc="0409001B" w:tentative="1">
+      <w:start w:val="1"/>
+      <w:numFmt w:val="lowerRoman"/>
+      <w:lvlText w:val="%9."/>
+      <w:lvlJc w:val="right"/>
+      <w:pPr>
+        <w:ind w:left="4620" w:hanging="420"/>
+      </w:pPr>
+    </w:lvl>
+  </w:abstractNum>
+  <w:abstractNum w:abstractNumId="4">
+    <w:nsid w:val="3FE2769D"/>
+    <w:multiLevelType w:val="hybridMultilevel"/>
+    <w:tmpl w:val="B6C65D6E"/>
+    <w:lvl w:ilvl="0" w:tplc="04090013">
+      <w:start w:val="1"/>
+      <w:numFmt w:val="chineseCountingThousand"/>
+      <w:lvlText w:val="%1、"/>
+      <w:lvlJc w:val="left"/>
+      <w:pPr>
+        <w:ind w:left="420" w:hanging="420"/>
+      </w:pPr>
+    </w:lvl>
+    <w:lvl w:ilvl="1" w:tplc="04090019" w:tentative="1">
+      <w:start w:val="1"/>
+      <w:numFmt w:val="lowerLetter"/>
+      <w:lvlText w:val="%2)"/>
+      <w:lvlJc w:val="left"/>
+      <w:pPr>
+        <w:ind w:left="840" w:hanging="420"/>
+      </w:pPr>
+    </w:lvl>
+    <w:lvl w:ilvl="2" w:tplc="0409001B" w:tentative="1">
+      <w:start w:val="1"/>
+      <w:numFmt w:val="lowerRoman"/>
+      <w:lvlText w:val="%3."/>
+      <w:lvlJc w:val="right"/>
+      <w:pPr>
+        <w:ind w:left="1260" w:hanging="420"/>
+      </w:pPr>
+    </w:lvl>
+    <w:lvl w:ilvl="3" w:tplc="0409000F" w:tentative="1">
+      <w:start w:val="1"/>
+      <w:numFmt w:val="decimal"/>
+      <w:lvlText w:val="%4."/>
+      <w:lvlJc w:val="left"/>
+      <w:pPr>
+        <w:ind w:left="1680" w:hanging="420"/>
+      </w:pPr>
+    </w:lvl>
+    <w:lvl w:ilvl="4" w:tplc="04090019" w:tentative="1">
+      <w:start w:val="1"/>
+      <w:numFmt w:val="lowerLetter"/>
+      <w:lvlText w:val="%5)"/>
+      <w:lvlJc w:val="left"/>
+      <w:pPr>
+        <w:ind w:left="2100" w:hanging="420"/>
+      </w:pPr>
+    </w:lvl>
+    <w:lvl w:ilvl="5" w:tplc="0409001B" w:tentative="1">
+      <w:start w:val="1"/>
+      <w:numFmt w:val="lowerRoman"/>
+      <w:lvlText w:val="%6."/>
+      <w:lvlJc w:val="right"/>
+      <w:pPr>
+        <w:ind w:left="2520" w:hanging="420"/>
+      </w:pPr>
+    </w:lvl>
+    <w:lvl w:ilvl="6" w:tplc="0409000F" w:tentative="1">
+      <w:start w:val="1"/>
+      <w:numFmt w:val="decimal"/>
+      <w:lvlText w:val="%7."/>
+      <w:lvlJc w:val="left"/>
+      <w:pPr>
+        <w:ind w:left="2940" w:hanging="420"/>
+      </w:pPr>
+    </w:lvl>
+    <w:lvl w:ilvl="7" w:tplc="04090019" w:tentative="1">
+      <w:start w:val="1"/>
+      <w:numFmt w:val="lowerLetter"/>
+      <w:lvlText w:val="%8)"/>
+      <w:lvlJc w:val="left"/>
+      <w:pPr>
+        <w:ind w:left="3360" w:hanging="420"/>
+      </w:pPr>
+    </w:lvl>
+    <w:lvl w:ilvl="8" w:tplc="0409001B" w:tentative="1">
+      <w:start w:val="1"/>
+      <w:numFmt w:val="lowerRoman"/>
+      <w:lvlText w:val="%9."/>
+      <w:lvlJc w:val="right"/>
+      <w:pPr>
+        <w:ind w:left="3780" w:hanging="420"/>
+      </w:pPr>
+    </w:lvl>
+  </w:abstractNum>
+  <w:abstractNum w:abstractNumId="5">
+    <w:nsid w:val="659E2619"/>
+    <w:multiLevelType w:val="hybridMultilevel"/>
+    <w:tmpl w:val="D3DACA26"/>
+    <w:lvl w:ilvl="0" w:tplc="0409000F">
+      <w:start w:val="1"/>
+      <w:numFmt w:val="decimal"/>
+      <w:lvlText w:val="%1."/>
+      <w:lvlJc w:val="left"/>
+      <w:pPr>
+        <w:ind w:left="840" w:hanging="420"/>
+      </w:pPr>
+    </w:lvl>
+    <w:lvl w:ilvl="1" w:tplc="04090019" w:tentative="1">
+      <w:start w:val="1"/>
+      <w:numFmt w:val="lowerLetter"/>
+      <w:lvlText w:val="%2)"/>
+      <w:lvlJc w:val="left"/>
+      <w:pPr>
+        <w:ind w:left="1260" w:hanging="420"/>
+      </w:pPr>
+    </w:lvl>
+    <w:lvl w:ilvl="2" w:tplc="0409001B" w:tentative="1">
+      <w:start w:val="1"/>
+      <w:numFmt w:val="lowerRoman"/>
+      <w:lvlText w:val="%3."/>
+      <w:lvlJc w:val="right"/>
+      <w:pPr>
+        <w:ind w:left="1680" w:hanging="420"/>
+      </w:pPr>
+    </w:lvl>
+    <w:lvl w:ilvl="3" w:tplc="0409000F" w:tentative="1">
+      <w:start w:val="1"/>
+      <w:numFmt w:val="decimal"/>
+      <w:lvlText w:val="%4."/>
+      <w:lvlJc w:val="left"/>
+      <w:pPr>
+        <w:ind w:left="2100" w:hanging="420"/>
+      </w:pPr>
+    </w:lvl>
+    <w:lvl w:ilvl="4" w:tplc="04090019" w:tentative="1">
+      <w:start w:val="1"/>
+      <w:numFmt w:val="lowerLetter"/>
+      <w:lvlText w:val="%5)"/>
+      <w:lvlJc w:val="left"/>
+      <w:pPr>
+        <w:ind w:left="2520" w:hanging="420"/>
+      </w:pPr>
+    </w:lvl>
+    <w:lvl w:ilvl="5" w:tplc="0409001B" w:tentative="1">
+      <w:start w:val="1"/>
+      <w:numFmt w:val="lowerRoman"/>
+      <w:lvlText w:val="%6."/>
+      <w:lvlJc w:val="right"/>
+      <w:pPr>
+        <w:ind w:left="2940" w:hanging="420"/>
+      </w:pPr>
+    </w:lvl>
+    <w:lvl w:ilvl="6" w:tplc="0409000F" w:tentative="1">
+      <w:start w:val="1"/>
+      <w:numFmt w:val="decimal"/>
+      <w:lvlText w:val="%7."/>
+      <w:lvlJc w:val="left"/>
+      <w:pPr>
+        <w:ind w:left="3360" w:hanging="420"/>
+      </w:pPr>
+    </w:lvl>
+    <w:lvl w:ilvl="7" w:tplc="04090019" w:tentative="1">
+      <w:start w:val="1"/>
+      <w:numFmt w:val="lowerLetter"/>
+      <w:lvlText w:val="%8)"/>
+      <w:lvlJc w:val="left"/>
+      <w:pPr>
+        <w:ind w:left="3780" w:hanging="420"/>
+      </w:pPr>
+    </w:lvl>
+    <w:lvl w:ilvl="8" w:tplc="0409001B" w:tentative="1">
+      <w:start w:val="1"/>
+      <w:numFmt w:val="lowerRoman"/>
+      <w:lvlText w:val="%9."/>
+      <w:lvlJc w:val="right"/>
+      <w:pPr>
+        <w:ind w:left="4200" w:hanging="420"/>
+      </w:pPr>
+    </w:lvl>
+  </w:abstractNum>
+  <w:abstractNum w:abstractNumId="6">
+    <w:nsid w:val="75976994"/>
+    <w:multiLevelType w:val="hybridMultilevel"/>
+    <w:tmpl w:val="53242736"/>
+    <w:lvl w:ilvl="0" w:tplc="04090013">
+      <w:start w:val="1"/>
+      <w:numFmt w:val="chineseCountingThousand"/>
+      <w:lvlText w:val="%1、"/>
+      <w:lvlJc w:val="left"/>
+      <w:pPr>
+        <w:ind w:left="420" w:hanging="420"/>
+      </w:pPr>
+    </w:lvl>
+    <w:lvl w:ilvl="1" w:tplc="04090019" w:tentative="1">
+      <w:start w:val="1"/>
+      <w:numFmt w:val="lowerLetter"/>
+      <w:lvlText w:val="%2)"/>
+      <w:lvlJc w:val="left"/>
+      <w:pPr>
+        <w:ind w:left="840" w:hanging="420"/>
+      </w:pPr>
+    </w:lvl>
+    <w:lvl w:ilvl="2" w:tplc="0409001B" w:tentative="1">
+      <w:start w:val="1"/>
+      <w:numFmt w:val="lowerRoman"/>
+      <w:lvlText w:val="%3."/>
+      <w:lvlJc w:val="right"/>
+      <w:pPr>
+        <w:ind w:left="1260" w:hanging="420"/>
+      </w:pPr>
+    </w:lvl>
+    <w:lvl w:ilvl="3" w:tplc="0409000F" w:tentative="1">
+      <w:start w:val="1"/>
+      <w:numFmt w:val="decimal"/>
+      <w:lvlText w:val="%4."/>
+      <w:lvlJc w:val="left"/>
+      <w:pPr>
+        <w:ind w:left="1680" w:hanging="420"/>
+      </w:pPr>
+    </w:lvl>
+    <w:lvl w:ilvl="4" w:tplc="04090019" w:tentative="1">
+      <w:start w:val="1"/>
+      <w:numFmt w:val="lowerLetter"/>
+      <w:lvlText w:val="%5)"/>
+      <w:lvlJc w:val="left"/>
+      <w:pPr>
+        <w:ind w:left="2100" w:hanging="420"/>
+      </w:pPr>
+    </w:lvl>
+    <w:lvl w:ilvl="5" w:tplc="0409001B" w:tentative="1">
+      <w:start w:val="1"/>
+      <w:numFmt w:val="lowerRoman"/>
+      <w:lvlText w:val="%6."/>
+      <w:lvlJc w:val="right"/>
+      <w:pPr>
+        <w:ind w:left="2520" w:hanging="420"/>
+      </w:pPr>
+    </w:lvl>
+    <w:lvl w:ilvl="6" w:tplc="0409000F" w:tentative="1">
+      <w:start w:val="1"/>
+      <w:numFmt w:val="decimal"/>
+      <w:lvlText w:val="%7."/>
+      <w:lvlJc w:val="left"/>
+      <w:pPr>
+        <w:ind w:left="2940" w:hanging="420"/>
+      </w:pPr>
+    </w:lvl>
+    <w:lvl w:ilvl="7" w:tplc="04090019" w:tentative="1">
+      <w:start w:val="1"/>
+      <w:numFmt w:val="lowerLetter"/>
+      <w:lvlText w:val="%8)"/>
+      <w:lvlJc w:val="left"/>
+      <w:pPr>
+        <w:ind w:left="3360" w:hanging="420"/>
+      </w:pPr>
+    </w:lvl>
+    <w:lvl w:ilvl="8" w:tplc="0409001B" w:tentative="1">
+      <w:start w:val="1"/>
+      <w:numFmt w:val="lowerRoman"/>
+      <w:lvlText w:val="%9."/>
+      <w:lvlJc w:val="right"/>
+      <w:pPr>
+        <w:ind w:left="3780" w:hanging="420"/>
       </w:pPr>
     </w:lvl>
   </w:abstractNum>
@@ -675,6 +1389,18 @@
   </w:num>
   <w:num w:numId="3">
     <w:abstractNumId w:val="2"/>
+  </w:num>
+  <w:num w:numId="4">
+    <w:abstractNumId w:val="4"/>
+  </w:num>
+  <w:num w:numId="5">
+    <w:abstractNumId w:val="6"/>
+  </w:num>
+  <w:num w:numId="6">
+    <w:abstractNumId w:val="5"/>
+  </w:num>
+  <w:num w:numId="7">
+    <w:abstractNumId w:val="3"/>
   </w:num>
 </w:numbering>
 </file>

</xml_diff>

<commit_message>
brightness and local relation
</commit_message>
<xml_diff>
--- a/Documentation/程序流程图和实现模块.docx
+++ b/Documentation/程序流程图和实现模块.docx
@@ -428,16 +428,11 @@
         </w:rPr>
         <w:t>()</w:t>
       </w:r>
-      <w:bookmarkStart w:id="0" w:name="_GoBack"/>
-      <w:bookmarkEnd w:id="0"/>
     </w:p>
     <w:p>
       <w:pPr>
         <w:pStyle w:val="a3"/>
         <w:ind w:left="840" w:firstLineChars="0" w:firstLine="0"/>
-        <w:rPr>
-          <w:rFonts w:hint="eastAsia"/>
-        </w:rPr>
       </w:pPr>
       <w:r>
         <w:rPr>
@@ -618,10 +613,7 @@
     <w:p>
       <w:pPr>
         <w:pStyle w:val="a3"/>
-        <w:ind w:left="1260" w:firstLineChars="0" w:firstLine="0"/>
-        <w:rPr>
-          <w:rFonts w:hint="eastAsia"/>
-        </w:rPr>
+        <w:ind w:firstLineChars="0" w:firstLine="0"/>
       </w:pPr>
       <w:r>
         <w:rPr>
@@ -630,7 +622,7 @@
         </w:rPr>
         <w:drawing>
           <wp:inline distT="0" distB="0" distL="0" distR="0">
-            <wp:extent cx="5274310" cy="2376170"/>
+            <wp:extent cx="6180455" cy="2784404"/>
             <wp:effectExtent l="0" t="0" r="0" b="0"/>
             <wp:docPr id="3" name="图片 3"/>
             <wp:cNvGraphicFramePr>
@@ -658,7 +650,7 @@
                   <pic:spPr>
                     <a:xfrm>
                       <a:off x="0" y="0"/>
-                      <a:ext cx="5274310" cy="2376170"/>
+                      <a:ext cx="6210535" cy="2797956"/>
                     </a:xfrm>
                     <a:prstGeom prst="rect">
                       <a:avLst/>
@@ -679,8 +671,378 @@
           <w:numId w:val="7"/>
         </w:numPr>
         <w:ind w:firstLineChars="0"/>
-        <w:rPr>
-          <w:rFonts w:hint="eastAsia"/>
+      </w:pPr>
+      <w:r>
+        <w:rPr>
+          <w:rFonts w:hint="eastAsia"/>
+        </w:rPr>
+        <w:t>依据</w:t>
+      </w:r>
+      <w:r>
+        <w:rPr>
+          <w:rFonts w:hint="eastAsia"/>
+          <w:b/>
+        </w:rPr>
+        <w:t>亮度差</w:t>
+      </w:r>
+      <w:r>
+        <w:t>区分物体和阴影</w:t>
+      </w:r>
+    </w:p>
+    <w:p>
+      <w:pPr>
+        <w:pStyle w:val="a3"/>
+        <w:ind w:left="1260" w:firstLineChars="0" w:firstLine="0"/>
+        <w:rPr>
+          <w:rFonts w:ascii="新宋体" w:eastAsia="新宋体" w:cs="新宋体"/>
+          <w:color w:val="000000"/>
+          <w:kern w:val="0"/>
+          <w:sz w:val="19"/>
+          <w:szCs w:val="19"/>
+        </w:rPr>
+      </w:pPr>
+      <w:r>
+        <w:rPr>
+          <w:rFonts w:hint="eastAsia"/>
+        </w:rPr>
+        <w:t>函数</w:t>
+      </w:r>
+      <w:r>
+        <w:t>：</w:t>
+      </w:r>
+      <w:proofErr w:type="spellStart"/>
+      <w:proofErr w:type="gramStart"/>
+      <w:r>
+        <w:rPr>
+          <w:rFonts w:ascii="新宋体" w:eastAsia="新宋体" w:cs="新宋体"/>
+          <w:color w:val="0000FF"/>
+          <w:kern w:val="0"/>
+          <w:sz w:val="19"/>
+          <w:szCs w:val="19"/>
+          <w:highlight w:val="white"/>
+        </w:rPr>
+        <w:t>int</w:t>
+      </w:r>
+      <w:proofErr w:type="spellEnd"/>
+      <w:proofErr w:type="gramEnd"/>
+      <w:r>
+        <w:rPr>
+          <w:rFonts w:ascii="新宋体" w:eastAsia="新宋体" w:cs="新宋体"/>
+          <w:color w:val="000000"/>
+          <w:kern w:val="0"/>
+          <w:sz w:val="19"/>
+          <w:szCs w:val="19"/>
+          <w:highlight w:val="white"/>
+        </w:rPr>
+        <w:t xml:space="preserve"> </w:t>
+      </w:r>
+      <w:proofErr w:type="spellStart"/>
+      <w:r>
+        <w:rPr>
+          <w:rFonts w:ascii="新宋体" w:eastAsia="新宋体" w:cs="新宋体"/>
+          <w:color w:val="000000"/>
+          <w:kern w:val="0"/>
+          <w:sz w:val="19"/>
+          <w:szCs w:val="19"/>
+          <w:highlight w:val="white"/>
+        </w:rPr>
+        <w:t>brightnessDiffer</w:t>
+      </w:r>
+      <w:proofErr w:type="spellEnd"/>
+      <w:r>
+        <w:rPr>
+          <w:rFonts w:ascii="新宋体" w:eastAsia="新宋体" w:cs="新宋体"/>
+          <w:color w:val="000000"/>
+          <w:kern w:val="0"/>
+          <w:sz w:val="19"/>
+          <w:szCs w:val="19"/>
+          <w:highlight w:val="white"/>
+        </w:rPr>
+        <w:t>()</w:t>
+      </w:r>
+    </w:p>
+    <w:p>
+      <w:pPr>
+        <w:pStyle w:val="a3"/>
+        <w:ind w:left="1260" w:firstLineChars="0" w:firstLine="0"/>
+        <w:rPr>
+          <w:rFonts w:ascii="新宋体" w:eastAsia="新宋体" w:cs="新宋体"/>
+          <w:color w:val="000000"/>
+          <w:kern w:val="0"/>
+          <w:sz w:val="19"/>
+          <w:szCs w:val="19"/>
+        </w:rPr>
+      </w:pPr>
+      <w:r>
+        <w:rPr>
+          <w:rFonts w:ascii="新宋体" w:eastAsia="新宋体" w:cs="新宋体" w:hint="eastAsia"/>
+          <w:color w:val="000000"/>
+          <w:kern w:val="0"/>
+          <w:sz w:val="19"/>
+          <w:szCs w:val="19"/>
+        </w:rPr>
+        <w:t>流程</w:t>
+      </w:r>
+      <w:r>
+        <w:rPr>
+          <w:rFonts w:ascii="新宋体" w:eastAsia="新宋体" w:cs="新宋体"/>
+          <w:color w:val="000000"/>
+          <w:kern w:val="0"/>
+          <w:sz w:val="19"/>
+          <w:szCs w:val="19"/>
+        </w:rPr>
+        <w:t>：</w:t>
+      </w:r>
+    </w:p>
+    <w:p>
+      <w:pPr>
+        <w:pStyle w:val="a3"/>
+        <w:ind w:firstLineChars="0" w:firstLine="0"/>
+        <w:jc w:val="center"/>
+        <w:rPr>
+          <w:rFonts w:hint="eastAsia"/>
+        </w:rPr>
+      </w:pPr>
+      <w:r>
+        <w:rPr>
+          <w:rFonts w:hint="eastAsia"/>
+          <w:noProof/>
+        </w:rPr>
+        <w:drawing>
+          <wp:inline distT="0" distB="0" distL="0" distR="0">
+            <wp:extent cx="5274310" cy="3610610"/>
+            <wp:effectExtent l="0" t="0" r="2540" b="8890"/>
+            <wp:docPr id="5" name="图片 5"/>
+            <wp:cNvGraphicFramePr>
+              <a:graphicFrameLocks xmlns:a="http://schemas.openxmlformats.org/drawingml/2006/main" noChangeAspect="1"/>
+            </wp:cNvGraphicFramePr>
+            <a:graphic xmlns:a="http://schemas.openxmlformats.org/drawingml/2006/main">
+              <a:graphicData uri="http://schemas.openxmlformats.org/drawingml/2006/picture">
+                <pic:pic xmlns:pic="http://schemas.openxmlformats.org/drawingml/2006/picture">
+                  <pic:nvPicPr>
+                    <pic:cNvPr id="5" name="亮度差检测阴影int brightnessDiffer().png"/>
+                    <pic:cNvPicPr/>
+                  </pic:nvPicPr>
+                  <pic:blipFill>
+                    <a:blip r:embed="rId8">
+                      <a:extLst>
+                        <a:ext uri="{28A0092B-C50C-407E-A947-70E740481C1C}">
+                          <a14:useLocalDpi xmlns:a14="http://schemas.microsoft.com/office/drawing/2010/main" val="0"/>
+                        </a:ext>
+                      </a:extLst>
+                    </a:blip>
+                    <a:stretch>
+                      <a:fillRect/>
+                    </a:stretch>
+                  </pic:blipFill>
+                  <pic:spPr>
+                    <a:xfrm>
+                      <a:off x="0" y="0"/>
+                      <a:ext cx="5274310" cy="3610610"/>
+                    </a:xfrm>
+                    <a:prstGeom prst="rect">
+                      <a:avLst/>
+                    </a:prstGeom>
+                  </pic:spPr>
+                </pic:pic>
+              </a:graphicData>
+            </a:graphic>
+          </wp:inline>
+        </w:drawing>
+      </w:r>
+    </w:p>
+    <w:p>
+      <w:pPr>
+        <w:pStyle w:val="a3"/>
+        <w:numPr>
+          <w:ilvl w:val="0"/>
+          <w:numId w:val="7"/>
+        </w:numPr>
+        <w:ind w:firstLineChars="0"/>
+        <w:rPr>
+          <w:b/>
+        </w:rPr>
+      </w:pPr>
+      <w:r>
+        <w:rPr>
+          <w:rFonts w:hint="eastAsia"/>
+        </w:rPr>
+        <w:lastRenderedPageBreak/>
+        <w:t>利用</w:t>
+      </w:r>
+      <w:r>
+        <w:rPr>
+          <w:rFonts w:hint="eastAsia"/>
+          <w:b/>
+        </w:rPr>
+        <w:t>四邻域</w:t>
+      </w:r>
+      <w:r>
+        <w:rPr>
+          <w:b/>
+        </w:rPr>
+        <w:t>像素</w:t>
+      </w:r>
+      <w:r>
+        <w:rPr>
+          <w:rFonts w:hint="eastAsia"/>
+          <w:b/>
+        </w:rPr>
+        <w:t>的</w:t>
+      </w:r>
+      <w:r>
+        <w:rPr>
+          <w:b/>
+        </w:rPr>
+        <w:t>亮度比</w:t>
+      </w:r>
+      <w:r>
+        <w:t>进一步检测阴影</w:t>
+      </w:r>
+    </w:p>
+    <w:p>
+      <w:pPr>
+        <w:ind w:left="840"/>
+      </w:pPr>
+      <w:r>
+        <w:rPr>
+          <w:rFonts w:hint="eastAsia"/>
+        </w:rPr>
+        <w:t>函数</w:t>
+      </w:r>
+      <w:r>
+        <w:t>：</w:t>
+      </w:r>
+      <w:proofErr w:type="spellStart"/>
+      <w:proofErr w:type="gramStart"/>
+      <w:r>
+        <w:rPr>
+          <w:rFonts w:ascii="新宋体" w:eastAsia="新宋体" w:cs="新宋体"/>
+          <w:color w:val="0000FF"/>
+          <w:kern w:val="0"/>
+          <w:sz w:val="19"/>
+          <w:szCs w:val="19"/>
+          <w:highlight w:val="white"/>
+        </w:rPr>
+        <w:t>int</w:t>
+      </w:r>
+      <w:proofErr w:type="spellEnd"/>
+      <w:proofErr w:type="gramEnd"/>
+      <w:r>
+        <w:rPr>
+          <w:rFonts w:ascii="新宋体" w:eastAsia="新宋体" w:cs="新宋体"/>
+          <w:color w:val="000000"/>
+          <w:kern w:val="0"/>
+          <w:sz w:val="19"/>
+          <w:szCs w:val="19"/>
+          <w:highlight w:val="white"/>
+        </w:rPr>
+        <w:t xml:space="preserve"> </w:t>
+      </w:r>
+      <w:proofErr w:type="spellStart"/>
+      <w:r>
+        <w:rPr>
+          <w:rFonts w:ascii="新宋体" w:eastAsia="新宋体" w:cs="新宋体"/>
+          <w:color w:val="000000"/>
+          <w:kern w:val="0"/>
+          <w:sz w:val="19"/>
+          <w:szCs w:val="19"/>
+          <w:highlight w:val="white"/>
+        </w:rPr>
+        <w:t>localRelation</w:t>
+      </w:r>
+      <w:proofErr w:type="spellEnd"/>
+      <w:r>
+        <w:rPr>
+          <w:rFonts w:ascii="新宋体" w:eastAsia="新宋体" w:cs="新宋体"/>
+          <w:color w:val="000000"/>
+          <w:kern w:val="0"/>
+          <w:sz w:val="19"/>
+          <w:szCs w:val="19"/>
+          <w:highlight w:val="white"/>
+        </w:rPr>
+        <w:t>()</w:t>
+      </w:r>
+    </w:p>
+    <w:p>
+      <w:pPr>
+        <w:ind w:left="840"/>
+      </w:pPr>
+      <w:r>
+        <w:rPr>
+          <w:rFonts w:hint="eastAsia"/>
+        </w:rPr>
+        <w:t>流程</w:t>
+      </w:r>
+      <w:r>
+        <w:t>：</w:t>
+      </w:r>
+    </w:p>
+    <w:p>
+      <w:pPr>
+        <w:rPr>
+          <w:rFonts w:hint="eastAsia"/>
+        </w:rPr>
+      </w:pPr>
+      <w:r>
+        <w:rPr>
+          <w:rFonts w:hint="eastAsia"/>
+          <w:noProof/>
+        </w:rPr>
+        <w:drawing>
+          <wp:inline distT="0" distB="0" distL="0" distR="0">
+            <wp:extent cx="3863340" cy="4211116"/>
+            <wp:effectExtent l="0" t="0" r="3810" b="0"/>
+            <wp:docPr id="6" name="图片 6"/>
+            <wp:cNvGraphicFramePr>
+              <a:graphicFrameLocks xmlns:a="http://schemas.openxmlformats.org/drawingml/2006/main" noChangeAspect="1"/>
+            </wp:cNvGraphicFramePr>
+            <a:graphic xmlns:a="http://schemas.openxmlformats.org/drawingml/2006/main">
+              <a:graphicData uri="http://schemas.openxmlformats.org/drawingml/2006/picture">
+                <pic:pic xmlns:pic="http://schemas.openxmlformats.org/drawingml/2006/picture">
+                  <pic:nvPicPr>
+                    <pic:cNvPr id="6" name="四邻域像素的亮度比进一步检测阴影int localRelation().png"/>
+                    <pic:cNvPicPr/>
+                  </pic:nvPicPr>
+                  <pic:blipFill>
+                    <a:blip r:embed="rId9">
+                      <a:extLst>
+                        <a:ext uri="{28A0092B-C50C-407E-A947-70E740481C1C}">
+                          <a14:useLocalDpi xmlns:a14="http://schemas.microsoft.com/office/drawing/2010/main" val="0"/>
+                        </a:ext>
+                      </a:extLst>
+                    </a:blip>
+                    <a:stretch>
+                      <a:fillRect/>
+                    </a:stretch>
+                  </pic:blipFill>
+                  <pic:spPr>
+                    <a:xfrm>
+                      <a:off x="0" y="0"/>
+                      <a:ext cx="3871038" cy="4219507"/>
+                    </a:xfrm>
+                    <a:prstGeom prst="rect">
+                      <a:avLst/>
+                    </a:prstGeom>
+                  </pic:spPr>
+                </pic:pic>
+              </a:graphicData>
+            </a:graphic>
+          </wp:inline>
+        </w:drawing>
+      </w:r>
+      <w:bookmarkStart w:id="0" w:name="_GoBack"/>
+      <w:bookmarkEnd w:id="0"/>
+    </w:p>
+    <w:p>
+      <w:pPr>
+        <w:pStyle w:val="a3"/>
+        <w:numPr>
+          <w:ilvl w:val="0"/>
+          <w:numId w:val="7"/>
+        </w:numPr>
+        <w:ind w:firstLineChars="0"/>
+        <w:rPr>
           <w:b/>
         </w:rPr>
       </w:pPr>
@@ -694,7 +1056,6 @@
         </w:numPr>
         <w:ind w:firstLineChars="0"/>
         <w:rPr>
-          <w:rFonts w:hint="eastAsia"/>
           <w:b/>
         </w:rPr>
       </w:pPr>
@@ -708,7 +1069,6 @@
         </w:numPr>
         <w:ind w:firstLineChars="0"/>
         <w:rPr>
-          <w:rFonts w:hint="eastAsia"/>
           <w:b/>
         </w:rPr>
       </w:pPr>

</xml_diff>